<commit_message>
added notes ref #6
</commit_message>
<xml_diff>
--- a/template_example.docx
+++ b/template_example.docx
@@ -1,6 +1,6 @@
 
 <file path=word/document.xml><?xml version="1.0" encoding="utf-8"?>
-<w:document xmlns:wpc="http://schemas.microsoft.com/office/word/2010/wordprocessingCanvas" xmlns:mc="http://schemas.openxmlformats.org/markup-compatibility/2006" xmlns:o="urn:schemas-microsoft-com:office:office" xmlns:r="http://schemas.openxmlformats.org/officeDocument/2006/relationships" xmlns:m="http://schemas.openxmlformats.org/officeDocument/2006/math" xmlns:v="urn:schemas-microsoft-com:vml" xmlns:wp14="http://schemas.microsoft.com/office/word/2010/wordprocessingDrawing" xmlns:wp="http://schemas.openxmlformats.org/drawingml/2006/wordprocessingDrawing" xmlns:w10="urn:schemas-microsoft-com:office:word" xmlns:w="http://schemas.openxmlformats.org/wordprocessingml/2006/main" xmlns:w14="http://schemas.microsoft.com/office/word/2010/wordml" xmlns:w15="http://schemas.microsoft.com/office/word/2012/wordml" xmlns:wpg="http://schemas.microsoft.com/office/word/2010/wordprocessingGroup" xmlns:wpi="http://schemas.microsoft.com/office/word/2010/wordprocessingInk" xmlns:wne="http://schemas.microsoft.com/office/word/2006/wordml" xmlns:wps="http://schemas.microsoft.com/office/word/2010/wordprocessingShape" mc:Ignorable="w14 w15 wp14">
+<w:document xmlns:wpc="http://schemas.microsoft.com/office/word/2010/wordprocessingCanvas" xmlns:mo="http://schemas.microsoft.com/office/mac/office/2008/main" xmlns:mc="http://schemas.openxmlformats.org/markup-compatibility/2006" xmlns:mv="urn:schemas-microsoft-com:mac:vml" xmlns:o="urn:schemas-microsoft-com:office:office" xmlns:r="http://schemas.openxmlformats.org/officeDocument/2006/relationships" xmlns:m="http://schemas.openxmlformats.org/officeDocument/2006/math" xmlns:v="urn:schemas-microsoft-com:vml" xmlns:wp14="http://schemas.microsoft.com/office/word/2010/wordprocessingDrawing" xmlns:wp="http://schemas.openxmlformats.org/drawingml/2006/wordprocessingDrawing" xmlns:w10="urn:schemas-microsoft-com:office:word" xmlns:w="http://schemas.openxmlformats.org/wordprocessingml/2006/main" xmlns:w14="http://schemas.microsoft.com/office/word/2010/wordml" xmlns:w15="http://schemas.microsoft.com/office/word/2012/wordml" xmlns:wpg="http://schemas.microsoft.com/office/word/2010/wordprocessingGroup" xmlns:wpi="http://schemas.microsoft.com/office/word/2010/wordprocessingInk" xmlns:wne="http://schemas.microsoft.com/office/word/2006/wordml" xmlns:wps="http://schemas.microsoft.com/office/word/2010/wordprocessingShape" mc:Ignorable="w14 w15 wp14">
   <w:body>
     <w:tbl>
       <w:tblPr>
@@ -854,6 +854,67 @@
         <w:spacing w:after="0" w:line="240" w:lineRule="auto"/>
       </w:pPr>
     </w:p>
+    <w:tbl>
+      <w:tblPr>
+        <w:tblStyle w:val="TableGrid"/>
+        <w:tblW w:w="0" w:type="auto"/>
+        <w:tblLook w:val="04A0" w:firstRow="1" w:lastRow="0" w:firstColumn="1" w:lastColumn="0" w:noHBand="0" w:noVBand="1"/>
+      </w:tblPr>
+      <w:tblGrid>
+        <w:gridCol w:w="9350"/>
+      </w:tblGrid>
+      <w:tr>
+        <w:tc>
+          <w:tcPr>
+            <w:tcW w:w="9350" w:type="dxa"/>
+          </w:tcPr>
+          <w:p>
+            <w:pPr>
+              <w:tabs>
+                <w:tab w:val="left" w:pos="1440"/>
+                <w:tab w:val="left" w:pos="6840"/>
+              </w:tabs>
+              <w:rPr>
+                <w:b/>
+              </w:rPr>
+            </w:pPr>
+            <w:r>
+              <w:rPr>
+                <w:b/>
+              </w:rPr>
+              <w:t>Notes</w:t>
+            </w:r>
+            <w:bookmarkStart w:id="23" w:name="_GoBack"/>
+            <w:bookmarkEnd w:id="23"/>
+            <w:r>
+              <w:rPr>
+                <w:b/>
+              </w:rPr>
+              <w:t>:</w:t>
+            </w:r>
+          </w:p>
+          <w:p>
+            <w:pPr>
+              <w:tabs>
+                <w:tab w:val="left" w:pos="1440"/>
+                <w:tab w:val="left" w:pos="6840"/>
+              </w:tabs>
+            </w:pPr>
+            <w:bookmarkStart w:id="24" w:name="notes"/>
+            <w:bookmarkEnd w:id="24"/>
+          </w:p>
+        </w:tc>
+      </w:tr>
+    </w:tbl>
+    <w:p>
+      <w:pPr>
+        <w:tabs>
+          <w:tab w:val="left" w:pos="1440"/>
+          <w:tab w:val="left" w:pos="6840"/>
+        </w:tabs>
+        <w:spacing w:after="0" w:line="240" w:lineRule="auto"/>
+      </w:pPr>
+    </w:p>
     <w:p>
       <w:pPr>
         <w:tabs>
@@ -892,21 +953,7 @@
         <w:rPr>
           <w:i/>
         </w:rPr>
-        <w:t xml:space="preserve">Bookmark names must match </w:t>
-      </w:r>
-      <w:proofErr w:type="spellStart"/>
-      <w:r>
-        <w:rPr>
-          <w:i/>
-        </w:rPr>
-        <w:t>Redmine</w:t>
-      </w:r>
-      <w:proofErr w:type="spellEnd"/>
-      <w:r>
-        <w:rPr>
-          <w:i/>
-        </w:rPr>
-        <w:t xml:space="preserve"> field names</w:t>
+        <w:t>Bookmark names must match Redmine field names</w:t>
       </w:r>
       <w:r>
         <w:rPr>
@@ -942,21 +989,7 @@
         <w:rPr>
           <w:i/>
         </w:rPr>
-        <w:t xml:space="preserve"> in </w:t>
-      </w:r>
-      <w:proofErr w:type="spellStart"/>
-      <w:r>
-        <w:rPr>
-          <w:i/>
-        </w:rPr>
-        <w:t>Redmine</w:t>
-      </w:r>
-      <w:proofErr w:type="spellEnd"/>
-      <w:r>
-        <w:rPr>
-          <w:i/>
-        </w:rPr>
-        <w:t xml:space="preserve"> field names must be replace</w:t>
+        <w:t xml:space="preserve"> in Redmine field names must be replace</w:t>
       </w:r>
       <w:r>
         <w:rPr>
@@ -1012,81 +1045,31 @@
         </w:rPr>
         <w:t xml:space="preserve">Only </w:t>
       </w:r>
-      <w:proofErr w:type="spellStart"/>
       <w:r>
         <w:rPr>
           <w:b/>
           <w:i/>
         </w:rPr>
-        <w:t>a</w:t>
-      </w:r>
-      <w:proofErr w:type="gramStart"/>
+        <w:t>a..z, 0..9, and underscores</w:t>
+      </w:r>
+      <w:r>
+        <w:rPr>
+          <w:i/>
+        </w:rPr>
+        <w:t xml:space="preserve"> are allowed in bookmark names. Therefore, only </w:t>
+      </w:r>
       <w:r>
         <w:rPr>
           <w:b/>
           <w:i/>
         </w:rPr>
-        <w:t>..z</w:t>
-      </w:r>
-      <w:proofErr w:type="spellEnd"/>
-      <w:proofErr w:type="gramEnd"/>
-      <w:r>
-        <w:rPr>
-          <w:b/>
-          <w:i/>
-        </w:rPr>
-        <w:t>, 0..9, and underscores</w:t>
-      </w:r>
-      <w:r>
-        <w:rPr>
-          <w:i/>
-        </w:rPr>
-        <w:t xml:space="preserve"> are allowed in bookmark names. Therefore, only </w:t>
-      </w:r>
-      <w:proofErr w:type="spellStart"/>
-      <w:r>
-        <w:rPr>
-          <w:b/>
-          <w:i/>
-        </w:rPr>
-        <w:t>a</w:t>
-      </w:r>
-      <w:proofErr w:type="gramStart"/>
-      <w:r>
-        <w:rPr>
-          <w:b/>
-          <w:i/>
-        </w:rPr>
-        <w:t>..z</w:t>
-      </w:r>
-      <w:proofErr w:type="spellEnd"/>
-      <w:proofErr w:type="gramEnd"/>
-      <w:r>
-        <w:rPr>
-          <w:b/>
-          <w:i/>
-        </w:rPr>
-        <w:t>, 0..9, and spaces</w:t>
-      </w:r>
-      <w:r>
-        <w:rPr>
-          <w:i/>
-        </w:rPr>
-        <w:t xml:space="preserve"> are allowed in </w:t>
-      </w:r>
-      <w:proofErr w:type="spellStart"/>
-      <w:r>
-        <w:rPr>
-          <w:i/>
-        </w:rPr>
-        <w:t>Redmine</w:t>
-      </w:r>
-      <w:proofErr w:type="spellEnd"/>
-      <w:r>
-        <w:rPr>
-          <w:i/>
-        </w:rPr>
-        <w:t xml:space="preserve"> </w:t>
+        <w:t>a..z, 0..9, and spaces</w:t>
+      </w:r>
+      <w:r>
+        <w:rPr>
+          <w:i/>
+        </w:rPr>
+        <w:t xml:space="preserve"> are allowed in Redmine </w:t>
       </w:r>
       <w:r>
         <w:rPr>
@@ -1123,19 +1106,11 @@
           <w:i/>
         </w:rPr>
       </w:pPr>
-      <w:proofErr w:type="spellStart"/>
-      <w:r>
-        <w:rPr>
-          <w:i/>
-        </w:rPr>
-        <w:t>Redmine</w:t>
-      </w:r>
-      <w:proofErr w:type="spellEnd"/>
-      <w:r>
-        <w:rPr>
-          <w:i/>
-        </w:rPr>
-        <w:t xml:space="preserve"> custom field name length is limited by MSWord bookmark name length</w:t>
+      <w:r>
+        <w:rPr>
+          <w:i/>
+        </w:rPr>
+        <w:t>Redmine custom field name length is limited by MSWord bookmark name length</w:t>
       </w:r>
       <w:r>
         <w:rPr>
@@ -1203,8 +1178,6 @@
         </w:rPr>
         <w:t>s</w:t>
       </w:r>
-      <w:bookmarkStart w:id="23" w:name="_GoBack"/>
-      <w:bookmarkEnd w:id="23"/>
       <w:r>
         <w:rPr>
           <w:i/>
@@ -1310,21 +1283,7 @@
         <w:rPr>
           <w:i/>
         </w:rPr>
-        <w:t xml:space="preserve">—otherwise the entire line will be replaced with the </w:t>
-      </w:r>
-      <w:proofErr w:type="spellStart"/>
-      <w:r>
-        <w:rPr>
-          <w:i/>
-        </w:rPr>
-        <w:t>Redmine</w:t>
-      </w:r>
-      <w:proofErr w:type="spellEnd"/>
-      <w:r>
-        <w:rPr>
-          <w:i/>
-        </w:rPr>
-        <w:t xml:space="preserve"> field value</w:t>
+        <w:t>—otherwise the entire line will be replaced with the Redmine field value</w:t>
       </w:r>
       <w:r>
         <w:rPr>
@@ -1386,8 +1345,8 @@
 </file>
 
 <file path=word/numbering.xml><?xml version="1.0" encoding="utf-8"?>
-<w:numbering xmlns:wpc="http://schemas.microsoft.com/office/word/2010/wordprocessingCanvas" xmlns:mc="http://schemas.openxmlformats.org/markup-compatibility/2006" xmlns:o="urn:schemas-microsoft-com:office:office" xmlns:r="http://schemas.openxmlformats.org/officeDocument/2006/relationships" xmlns:m="http://schemas.openxmlformats.org/officeDocument/2006/math" xmlns:v="urn:schemas-microsoft-com:vml" xmlns:wp14="http://schemas.microsoft.com/office/word/2010/wordprocessingDrawing" xmlns:wp="http://schemas.openxmlformats.org/drawingml/2006/wordprocessingDrawing" xmlns:w10="urn:schemas-microsoft-com:office:word" xmlns:w="http://schemas.openxmlformats.org/wordprocessingml/2006/main" xmlns:w14="http://schemas.microsoft.com/office/word/2010/wordml" xmlns:w15="http://schemas.microsoft.com/office/word/2012/wordml" xmlns:wpg="http://schemas.microsoft.com/office/word/2010/wordprocessingGroup" xmlns:wpi="http://schemas.microsoft.com/office/word/2010/wordprocessingInk" xmlns:wne="http://schemas.microsoft.com/office/word/2006/wordml" xmlns:wps="http://schemas.microsoft.com/office/word/2010/wordprocessingShape" mc:Ignorable="w14 w15 wp14">
-  <w:abstractNum w:abstractNumId="0" w15:restartNumberingAfterBreak="0">
+<w:numbering xmlns:wpc="http://schemas.microsoft.com/office/word/2010/wordprocessingCanvas" xmlns:mo="http://schemas.microsoft.com/office/mac/office/2008/main" xmlns:mc="http://schemas.openxmlformats.org/markup-compatibility/2006" xmlns:mv="urn:schemas-microsoft-com:mac:vml" xmlns:o="urn:schemas-microsoft-com:office:office" xmlns:r="http://schemas.openxmlformats.org/officeDocument/2006/relationships" xmlns:m="http://schemas.openxmlformats.org/officeDocument/2006/math" xmlns:v="urn:schemas-microsoft-com:vml" xmlns:wp14="http://schemas.microsoft.com/office/word/2010/wordprocessingDrawing" xmlns:wp="http://schemas.openxmlformats.org/drawingml/2006/wordprocessingDrawing" xmlns:w10="urn:schemas-microsoft-com:office:word" xmlns:w="http://schemas.openxmlformats.org/wordprocessingml/2006/main" xmlns:w14="http://schemas.microsoft.com/office/word/2010/wordml" xmlns:w15="http://schemas.microsoft.com/office/word/2012/wordml" xmlns:wpg="http://schemas.microsoft.com/office/word/2010/wordprocessingGroup" xmlns:wpi="http://schemas.microsoft.com/office/word/2010/wordprocessingInk" xmlns:wne="http://schemas.microsoft.com/office/word/2006/wordml" xmlns:wps="http://schemas.microsoft.com/office/word/2010/wordprocessingShape" mc:Ignorable="w14 w15 wp14">
+  <w:abstractNum w:abstractNumId="0">
     <w:nsid w:val="43CC3565"/>
     <w:multiLevelType w:val="hybridMultilevel"/>
     <w:tmpl w:val="E68C256A"/>
@@ -1499,7 +1458,7 @@
       </w:pPr>
     </w:pPrDefault>
   </w:docDefaults>
-  <w:latentStyles w:defLockedState="0" w:defUIPriority="99" w:defSemiHidden="0" w:defUnhideWhenUsed="0" w:defQFormat="0" w:count="371">
+  <w:latentStyles w:defLockedState="0" w:defUIPriority="99" w:defSemiHidden="0" w:defUnhideWhenUsed="0" w:defQFormat="0" w:count="382">
     <w:lsdException w:name="Normal" w:uiPriority="0" w:qFormat="1"/>
     <w:lsdException w:name="heading 1" w:uiPriority="9" w:qFormat="1"/>
     <w:lsdException w:name="heading 2" w:semiHidden="1" w:uiPriority="9" w:unhideWhenUsed="1" w:qFormat="1"/>
@@ -1871,6 +1830,8 @@
     <w:lsdException w:name="List Table 5 Dark Accent 6" w:uiPriority="50"/>
     <w:lsdException w:name="List Table 6 Colorful Accent 6" w:uiPriority="51"/>
     <w:lsdException w:name="List Table 7 Colorful Accent 6" w:uiPriority="52"/>
+    <w:lsdException w:name="Mention" w:semiHidden="1" w:unhideWhenUsed="1"/>
+    <w:lsdException w:name="Smart Hyperlink" w:semiHidden="1" w:unhideWhenUsed="1"/>
   </w:latentStyles>
   <w:style w:type="paragraph" w:default="1" w:styleId="Normal">
     <w:name w:val="Normal"/>
@@ -1916,6 +1877,7 @@
       <w:spacing w:after="0" w:line="240" w:lineRule="auto"/>
     </w:pPr>
     <w:tblPr>
+      <w:tblInd w:w="0" w:type="dxa"/>
       <w:tblBorders>
         <w:top w:val="single" w:sz="4" w:space="0" w:color="auto"/>
         <w:left w:val="single" w:sz="4" w:space="0" w:color="auto"/>
@@ -1924,6 +1886,12 @@
         <w:insideH w:val="single" w:sz="4" w:space="0" w:color="auto"/>
         <w:insideV w:val="single" w:sz="4" w:space="0" w:color="auto"/>
       </w:tblBorders>
+      <w:tblCellMar>
+        <w:top w:w="0" w:type="dxa"/>
+        <w:left w:w="108" w:type="dxa"/>
+        <w:bottom w:w="0" w:type="dxa"/>
+        <w:right w:w="108" w:type="dxa"/>
+      </w:tblCellMar>
     </w:tblPr>
   </w:style>
   <w:style w:type="character" w:styleId="PlaceholderText">
@@ -2209,4 +2177,16 @@
     </a:ext>
   </a:extLst>
 </a:theme>
+</file>
+
+<file path=customXml/item1.xml><?xml version="1.0" encoding="utf-8"?>
+<b:Sources xmlns:b="http://schemas.openxmlformats.org/officeDocument/2006/bibliography" xmlns="http://schemas.openxmlformats.org/officeDocument/2006/bibliography" SelectedStyle="/APASixthEditionOfficeOnline.xsl" StyleName="APA"/>
+</file>
+
+<file path=customXml/itemProps1.xml><?xml version="1.0" encoding="utf-8"?>
+<ds:datastoreItem xmlns:ds="http://schemas.openxmlformats.org/officeDocument/2006/customXml" ds:itemID="{2B6FAE3D-D1E5-5845-B561-B147A1A62389}">
+  <ds:schemaRefs>
+    <ds:schemaRef ds:uri="http://schemas.openxmlformats.org/officeDocument/2006/bibliography"/>
+  </ds:schemaRefs>
+</ds:datastoreItem>
 </file>
</xml_diff>